<commit_message>
Projektplan update, rapport update, things r gud
</commit_message>
<xml_diff>
--- a/Dokumentation/rapport dele/Kravspecifikationer.docx
+++ b/Dokumentation/rapport dele/Kravspecifikationer.docx
@@ -2,6 +2,118 @@
 <file path=word/document.xml><?xml version="1.0" encoding="utf-8"?>
 <w:document xmlns:wpc="http://schemas.microsoft.com/office/word/2010/wordprocessingCanvas" xmlns:cx="http://schemas.microsoft.com/office/drawing/2014/chartex" xmlns:cx1="http://schemas.microsoft.com/office/drawing/2015/9/8/chartex" xmlns:cx2="http://schemas.microsoft.com/office/drawing/2015/10/21/chartex" xmlns:mc="http://schemas.openxmlformats.org/markup-compatibility/2006" xmlns:o="urn:schemas-microsoft-com:office:office" xmlns:r="http://schemas.openxmlformats.org/officeDocument/2006/relationships" xmlns:m="http://schemas.openxmlformats.org/officeDocument/2006/math" xmlns:v="urn:schemas-microsoft-com:vml" xmlns:wp14="http://schemas.microsoft.com/office/word/2010/wordprocessingDrawing" xmlns:wp="http://schemas.openxmlformats.org/drawingml/2006/wordprocessingDrawing" xmlns:w10="urn:schemas-microsoft-com:office:word" xmlns:w="http://schemas.openxmlformats.org/wordprocessingml/2006/main" xmlns:w14="http://schemas.microsoft.com/office/word/2010/wordml" xmlns:w15="http://schemas.microsoft.com/office/word/2012/wordml" xmlns:w16se="http://schemas.microsoft.com/office/word/2015/wordml/symex" xmlns:wpg="http://schemas.microsoft.com/office/word/2010/wordprocessingGroup" xmlns:wpi="http://schemas.microsoft.com/office/word/2010/wordprocessingInk" xmlns:wne="http://schemas.microsoft.com/office/word/2006/wordml" xmlns:wps="http://schemas.microsoft.com/office/word/2010/wordprocessingShape" mc:Ignorable="w14 w15 w16se wp14">
   <w:body>
+    <w:p>
+      <w:pPr>
+        <w:spacing w:before="360" w:after="120" w:line="240" w:lineRule="auto"/>
+        <w:outlineLvl w:val="1"/>
+        <w:rPr>
+          <w:rFonts w:ascii="Arial" w:eastAsia="Times New Roman" w:hAnsi="Arial" w:cs="Arial"/>
+          <w:color w:val="000000"/>
+          <w:sz w:val="32"/>
+          <w:szCs w:val="32"/>
+          <w:lang w:eastAsia="da-DK"/>
+        </w:rPr>
+      </w:pPr>
+    </w:p>
+    <w:p>
+      <w:pPr>
+        <w:spacing w:before="360" w:after="120" w:line="240" w:lineRule="auto"/>
+        <w:outlineLvl w:val="1"/>
+        <w:rPr>
+          <w:rFonts w:ascii="Arial" w:eastAsia="Times New Roman" w:hAnsi="Arial" w:cs="Arial"/>
+          <w:color w:val="000000"/>
+          <w:sz w:val="32"/>
+          <w:szCs w:val="32"/>
+          <w:lang w:eastAsia="da-DK"/>
+        </w:rPr>
+      </w:pPr>
+    </w:p>
+    <w:p>
+      <w:pPr>
+        <w:spacing w:before="360" w:after="120" w:line="240" w:lineRule="auto"/>
+        <w:outlineLvl w:val="1"/>
+        <w:rPr>
+          <w:rFonts w:ascii="Arial" w:eastAsia="Times New Roman" w:hAnsi="Arial" w:cs="Arial"/>
+          <w:color w:val="000000"/>
+          <w:sz w:val="32"/>
+          <w:szCs w:val="32"/>
+          <w:lang w:eastAsia="da-DK"/>
+        </w:rPr>
+      </w:pPr>
+      <w:r>
+        <w:rPr>
+          <w:rFonts w:ascii="Arial" w:eastAsia="Times New Roman" w:hAnsi="Arial" w:cs="Arial"/>
+          <w:color w:val="000000"/>
+          <w:sz w:val="32"/>
+          <w:szCs w:val="32"/>
+          <w:lang w:eastAsia="da-DK"/>
+        </w:rPr>
+        <w:t>Dokumentanalyse af opgaveformuleringen</w:t>
+      </w:r>
+    </w:p>
+    <w:p>
+      <w:pPr>
+        <w:spacing w:before="360" w:after="120" w:line="240" w:lineRule="auto"/>
+        <w:outlineLvl w:val="1"/>
+        <w:rPr>
+          <w:rFonts w:ascii="Arial" w:eastAsia="Times New Roman" w:hAnsi="Arial" w:cs="Arial"/>
+          <w:color w:val="000000"/>
+          <w:szCs w:val="32"/>
+          <w:lang w:eastAsia="da-DK"/>
+        </w:rPr>
+      </w:pPr>
+      <w:r>
+        <w:rPr>
+          <w:rFonts w:ascii="Arial" w:eastAsia="Times New Roman" w:hAnsi="Arial" w:cs="Arial"/>
+          <w:color w:val="000000"/>
+          <w:szCs w:val="32"/>
+          <w:lang w:eastAsia="da-DK"/>
+        </w:rPr>
+        <w:t>For at få et bedre overblik over den stillede opgave valgte vi at lave en mindre dokument analyse af den udleverede opgaveformulering. Vi gjorde dette for at få styr på alle de krav som projektet skulle kunne stille op til, og for at</w:t>
+      </w:r>
+      <w:r>
+        <w:rPr>
+          <w:rFonts w:ascii="Arial" w:eastAsia="Times New Roman" w:hAnsi="Arial" w:cs="Arial"/>
+          <w:color w:val="000000"/>
+          <w:szCs w:val="32"/>
+          <w:lang w:eastAsia="da-DK"/>
+        </w:rPr>
+        <w:t xml:space="preserve"> sikre os at projektet nemlig i sidste ende ville kunne leve op til disse, uden at vi skulle lave større ændringer i projektstrukturen i sidste øjeblik. Notatarket for denne dokumentanalyse kan findes i bilag INDSÆT BILAG HER, og viser vores notater som vi lavede fælles, hvor vi havde opgaveformuleringen på en tavle projekteret med en projektor fra vores computer.</w:t>
+      </w:r>
+      <w:r>
+        <w:rPr>
+          <w:rFonts w:ascii="Arial" w:eastAsia="Times New Roman" w:hAnsi="Arial" w:cs="Arial"/>
+          <w:color w:val="000000"/>
+          <w:szCs w:val="32"/>
+          <w:lang w:eastAsia="da-DK"/>
+        </w:rPr>
+        <w:t xml:space="preserve"> Med denne analyse af dokumentet er vi sikret at vores antagelser af dokumentet er skrevet ned allerede i forundersøgelse, så der ikke sker misforståelse for projektet imens det er igangværende.</w:t>
+      </w:r>
+    </w:p>
+    <w:p>
+      <w:pPr>
+        <w:spacing w:before="360" w:after="120" w:line="240" w:lineRule="auto"/>
+        <w:outlineLvl w:val="1"/>
+        <w:rPr>
+          <w:rFonts w:ascii="Times New Roman" w:eastAsia="Times New Roman" w:hAnsi="Times New Roman" w:cs="Times New Roman"/>
+          <w:b/>
+          <w:bCs/>
+          <w:sz w:val="18"/>
+          <w:szCs w:val="36"/>
+          <w:lang w:eastAsia="da-DK"/>
+        </w:rPr>
+      </w:pPr>
+      <w:r>
+        <w:rPr>
+          <w:rFonts w:ascii="Arial" w:eastAsia="Times New Roman" w:hAnsi="Arial" w:cs="Arial"/>
+          <w:color w:val="000000"/>
+          <w:sz w:val="18"/>
+          <w:szCs w:val="32"/>
+          <w:lang w:eastAsia="da-DK"/>
+        </w:rPr>
+        <w:t>Prof. It forundersøglse s. 232</w:t>
+      </w:r>
+    </w:p>
     <w:p>
       <w:pPr>
         <w:spacing w:before="360" w:after="120" w:line="240" w:lineRule="auto"/>
@@ -556,6 +668,7 @@
           <w:szCs w:val="24"/>
           <w:lang w:eastAsia="da-DK"/>
         </w:rPr>
+        <w:lastRenderedPageBreak/>
         <w:t>Håndtere visning af forskellige skærmbilleder i forhold til om man er bruger eller administrator.</w:t>
       </w:r>
     </w:p>
@@ -666,8 +779,28 @@
         </w:rPr>
         <w:t>Vores ikke-funktionelle krav er delt ind i 2 underpunkter for at skabe det bedste overblik over disse for kunden. Nemlig performancebegrænsninger, og projektbegrænsninger. Performance begrænsninger omhandler mest hvordan at programmet skal præstere ude hos kunden når programmet er færdiglavet, og projektbegrænsninger omhandler begrænsninger inden for deadlines og ressourcer.</w:t>
       </w:r>
-      <w:bookmarkStart w:id="0" w:name="_GoBack"/>
-      <w:bookmarkEnd w:id="0"/>
+    </w:p>
+    <w:p>
+      <w:pPr>
+        <w:spacing w:after="0" w:line="240" w:lineRule="auto"/>
+        <w:rPr>
+          <w:rFonts w:ascii="Times New Roman" w:eastAsia="Times New Roman" w:hAnsi="Times New Roman" w:cs="Times New Roman"/>
+          <w:b/>
+          <w:sz w:val="24"/>
+          <w:szCs w:val="24"/>
+          <w:lang w:eastAsia="da-DK"/>
+        </w:rPr>
+      </w:pPr>
+      <w:r>
+        <w:rPr>
+          <w:rFonts w:ascii="Times New Roman" w:eastAsia="Times New Roman" w:hAnsi="Times New Roman" w:cs="Times New Roman"/>
+          <w:b/>
+          <w:sz w:val="24"/>
+          <w:szCs w:val="24"/>
+          <w:lang w:eastAsia="da-DK"/>
+        </w:rPr>
+        <w:t>Performancebegrænsninger</w:t>
+      </w:r>
     </w:p>
     <w:p>
       <w:pPr>
@@ -747,6 +880,142 @@
     <w:p>
       <w:pPr>
         <w:spacing w:line="240" w:lineRule="auto"/>
+        <w:rPr>
+          <w:rFonts w:ascii="Times New Roman" w:hAnsi="Times New Roman" w:cs="Times New Roman"/>
+          <w:b/>
+          <w:sz w:val="24"/>
+        </w:rPr>
+      </w:pPr>
+    </w:p>
+    <w:p>
+      <w:pPr>
+        <w:spacing w:line="240" w:lineRule="auto"/>
+        <w:rPr>
+          <w:rFonts w:ascii="Times New Roman" w:hAnsi="Times New Roman" w:cs="Times New Roman"/>
+          <w:b/>
+          <w:sz w:val="24"/>
+        </w:rPr>
+      </w:pPr>
+      <w:r>
+        <w:rPr>
+          <w:rFonts w:ascii="Times New Roman" w:hAnsi="Times New Roman" w:cs="Times New Roman"/>
+          <w:b/>
+          <w:sz w:val="24"/>
+        </w:rPr>
+        <w:t>Projektbegrænsninger</w:t>
+      </w:r>
+    </w:p>
+    <w:p>
+      <w:pPr>
+        <w:pStyle w:val="Listeafsnit"/>
+        <w:numPr>
+          <w:ilvl w:val="0"/>
+          <w:numId w:val="3"/>
+        </w:numPr>
+        <w:spacing w:line="240" w:lineRule="auto"/>
+        <w:rPr>
+          <w:rFonts w:ascii="Times New Roman" w:hAnsi="Times New Roman" w:cs="Times New Roman"/>
+          <w:sz w:val="24"/>
+        </w:rPr>
+      </w:pPr>
+      <w:r>
+        <w:rPr>
+          <w:rFonts w:ascii="Times New Roman" w:hAnsi="Times New Roman" w:cs="Times New Roman"/>
+          <w:sz w:val="24"/>
+        </w:rPr>
+        <w:t>Deadline på en færdig applikation samt systemudviklingsdokumentation er d. 3/6/2016</w:t>
+      </w:r>
+    </w:p>
+    <w:p>
+      <w:pPr>
+        <w:pStyle w:val="Listeafsnit"/>
+        <w:numPr>
+          <w:ilvl w:val="0"/>
+          <w:numId w:val="3"/>
+        </w:numPr>
+        <w:spacing w:line="240" w:lineRule="auto"/>
+        <w:rPr>
+          <w:rFonts w:ascii="Times New Roman" w:hAnsi="Times New Roman" w:cs="Times New Roman"/>
+          <w:sz w:val="24"/>
+        </w:rPr>
+      </w:pPr>
+      <w:r>
+        <w:rPr>
+          <w:rFonts w:ascii="Times New Roman" w:hAnsi="Times New Roman" w:cs="Times New Roman"/>
+          <w:sz w:val="24"/>
+        </w:rPr>
+        <w:t>2 udviklere er til rådighed til at udvikle applikationen samt at udarbejde dokumentation til applikationen</w:t>
+      </w:r>
+    </w:p>
+    <w:p>
+      <w:pPr>
+        <w:spacing w:line="240" w:lineRule="auto"/>
+        <w:ind w:left="360"/>
+        <w:rPr>
+          <w:rFonts w:ascii="Times New Roman" w:hAnsi="Times New Roman" w:cs="Times New Roman"/>
+          <w:sz w:val="24"/>
+        </w:rPr>
+      </w:pPr>
+    </w:p>
+    <w:p>
+      <w:pPr>
+        <w:pStyle w:val="Listeafsnit"/>
+        <w:spacing w:line="240" w:lineRule="auto"/>
+        <w:rPr>
+          <w:rFonts w:ascii="Times New Roman" w:hAnsi="Times New Roman" w:cs="Times New Roman"/>
+          <w:sz w:val="24"/>
+        </w:rPr>
+      </w:pPr>
+    </w:p>
+    <w:p>
+      <w:pPr>
+        <w:spacing w:line="240" w:lineRule="auto"/>
+        <w:rPr>
+          <w:rFonts w:ascii="Times New Roman" w:hAnsi="Times New Roman" w:cs="Times New Roman"/>
+          <w:sz w:val="32"/>
+        </w:rPr>
+      </w:pPr>
+      <w:r>
+        <w:rPr>
+          <w:rFonts w:ascii="Times New Roman" w:hAnsi="Times New Roman" w:cs="Times New Roman"/>
+          <w:sz w:val="32"/>
+        </w:rPr>
+        <w:t>Eksperimenter med mockups/tænke højt test</w:t>
+      </w:r>
+    </w:p>
+    <w:p>
+      <w:pPr>
+        <w:spacing w:line="240" w:lineRule="auto"/>
+        <w:rPr>
+          <w:rFonts w:ascii="Times New Roman" w:hAnsi="Times New Roman" w:cs="Times New Roman"/>
+          <w:sz w:val="24"/>
+        </w:rPr>
+      </w:pPr>
+      <w:r>
+        <w:rPr>
+          <w:rFonts w:ascii="Times New Roman" w:hAnsi="Times New Roman" w:cs="Times New Roman"/>
+          <w:sz w:val="24"/>
+        </w:rPr>
+        <w:t>Vi har valgt at lave prototyper bestående af mockups af de første par skærmbilleder til vores program, som er baseret på kravspecifikationerne samt visionsdokumentet og de andre artefakter som vi har udarbejdet. Skærmbillederne kan ses på INDSÆT FIGUR og INDSÆT FIGUR, samt i fuld version i INDSÆT BILAG HER og INDSÆT BILAG HER. Vi lavede en tænke højt test imens vi udarbejdede disse grove mockups, hvor vi sad og beskrev som om at vi brugte programmet, og gerne ville bestille en kørsel/redigere profilen. Notaterne til tænke-højt testen kan ses i INDSÆT BILAG HER og de er en sammenfatning af vores oplevelser af vores eksperimenter med disse prototyper. Vi kom bl.a. frem til at vi gerne ville have at prisen kunne udregnes imens man indtastede de andre informationer som var påkrævede for at bestille turen, men som ikke var påkrævede for at få et pris-tilbud udregnet. Vi kom også frem til en cirka-placering som vi gerne ville have at vores mere fint-udarbejdede mockups objekter skulle være placeret henne i skærmbilledet.</w:t>
+      </w:r>
+      <w:r>
+        <w:rPr>
+          <w:rFonts w:ascii="Times New Roman" w:hAnsi="Times New Roman" w:cs="Times New Roman"/>
+          <w:sz w:val="24"/>
+        </w:rPr>
+        <w:t xml:space="preserve"> Udover dette kom vi frem til at målgruppen jo ikke går op i flot grafik, da de jo er en del af det ældre segment hvis de ikke ejer en smartphone, derfor skal der bare være enkelt brugergrænseflade som der let kan tilgås, og hvor der ikke er meget grafik eller skjulte menuer som f.eks. at hvis man højreklikker, så kommer der skjulte funktioner frem.</w:t>
+      </w:r>
+      <w:bookmarkStart w:id="0" w:name="_GoBack"/>
+      <w:bookmarkEnd w:id="0"/>
+    </w:p>
+    <w:p>
+      <w:pPr>
+        <w:pStyle w:val="Listeafsnit"/>
+        <w:spacing w:line="240" w:lineRule="auto"/>
+        <w:rPr>
+          <w:rFonts w:ascii="Times New Roman" w:hAnsi="Times New Roman" w:cs="Times New Roman"/>
+          <w:sz w:val="32"/>
+        </w:rPr>
       </w:pPr>
     </w:p>
     <w:sectPr>
@@ -836,6 +1105,119 @@
 <file path=word/numbering.xml><?xml version="1.0" encoding="utf-8"?>
 <w:numbering xmlns:wpc="http://schemas.microsoft.com/office/word/2010/wordprocessingCanvas" xmlns:cx="http://schemas.microsoft.com/office/drawing/2014/chartex" xmlns:cx1="http://schemas.microsoft.com/office/drawing/2015/9/8/chartex" xmlns:cx2="http://schemas.microsoft.com/office/drawing/2015/10/21/chartex" xmlns:mc="http://schemas.openxmlformats.org/markup-compatibility/2006" xmlns:o="urn:schemas-microsoft-com:office:office" xmlns:r="http://schemas.openxmlformats.org/officeDocument/2006/relationships" xmlns:m="http://schemas.openxmlformats.org/officeDocument/2006/math" xmlns:v="urn:schemas-microsoft-com:vml" xmlns:wp14="http://schemas.microsoft.com/office/word/2010/wordprocessingDrawing" xmlns:wp="http://schemas.openxmlformats.org/drawingml/2006/wordprocessingDrawing" xmlns:w10="urn:schemas-microsoft-com:office:word" xmlns:w="http://schemas.openxmlformats.org/wordprocessingml/2006/main" xmlns:w14="http://schemas.microsoft.com/office/word/2010/wordml" xmlns:w15="http://schemas.microsoft.com/office/word/2012/wordml" xmlns:w16se="http://schemas.microsoft.com/office/word/2015/wordml/symex" xmlns:wpg="http://schemas.microsoft.com/office/word/2010/wordprocessingGroup" xmlns:wpi="http://schemas.microsoft.com/office/word/2010/wordprocessingInk" xmlns:wne="http://schemas.microsoft.com/office/word/2006/wordml" xmlns:wps="http://schemas.microsoft.com/office/word/2010/wordprocessingShape" mc:Ignorable="w14 w15 w16se wp14">
   <w:abstractNum w:abstractNumId="0" w15:restartNumberingAfterBreak="0">
+    <w:nsid w:val="28311BA2"/>
+    <w:multiLevelType w:val="hybridMultilevel"/>
+    <w:tmpl w:val="879ABB72"/>
+    <w:lvl w:ilvl="0" w:tplc="04060001">
+      <w:start w:val="1"/>
+      <w:numFmt w:val="bullet"/>
+      <w:lvlText w:val=""/>
+      <w:lvlJc w:val="left"/>
+      <w:pPr>
+        <w:ind w:left="720" w:hanging="360"/>
+      </w:pPr>
+      <w:rPr>
+        <w:rFonts w:ascii="Symbol" w:hAnsi="Symbol" w:hint="default"/>
+      </w:rPr>
+    </w:lvl>
+    <w:lvl w:ilvl="1" w:tplc="04060003" w:tentative="1">
+      <w:start w:val="1"/>
+      <w:numFmt w:val="bullet"/>
+      <w:lvlText w:val="o"/>
+      <w:lvlJc w:val="left"/>
+      <w:pPr>
+        <w:ind w:left="1440" w:hanging="360"/>
+      </w:pPr>
+      <w:rPr>
+        <w:rFonts w:ascii="Courier New" w:hAnsi="Courier New" w:cs="Courier New" w:hint="default"/>
+      </w:rPr>
+    </w:lvl>
+    <w:lvl w:ilvl="2" w:tplc="04060005" w:tentative="1">
+      <w:start w:val="1"/>
+      <w:numFmt w:val="bullet"/>
+      <w:lvlText w:val=""/>
+      <w:lvlJc w:val="left"/>
+      <w:pPr>
+        <w:ind w:left="2160" w:hanging="360"/>
+      </w:pPr>
+      <w:rPr>
+        <w:rFonts w:ascii="Wingdings" w:hAnsi="Wingdings" w:hint="default"/>
+      </w:rPr>
+    </w:lvl>
+    <w:lvl w:ilvl="3" w:tplc="04060001" w:tentative="1">
+      <w:start w:val="1"/>
+      <w:numFmt w:val="bullet"/>
+      <w:lvlText w:val=""/>
+      <w:lvlJc w:val="left"/>
+      <w:pPr>
+        <w:ind w:left="2880" w:hanging="360"/>
+      </w:pPr>
+      <w:rPr>
+        <w:rFonts w:ascii="Symbol" w:hAnsi="Symbol" w:hint="default"/>
+      </w:rPr>
+    </w:lvl>
+    <w:lvl w:ilvl="4" w:tplc="04060003" w:tentative="1">
+      <w:start w:val="1"/>
+      <w:numFmt w:val="bullet"/>
+      <w:lvlText w:val="o"/>
+      <w:lvlJc w:val="left"/>
+      <w:pPr>
+        <w:ind w:left="3600" w:hanging="360"/>
+      </w:pPr>
+      <w:rPr>
+        <w:rFonts w:ascii="Courier New" w:hAnsi="Courier New" w:cs="Courier New" w:hint="default"/>
+      </w:rPr>
+    </w:lvl>
+    <w:lvl w:ilvl="5" w:tplc="04060005" w:tentative="1">
+      <w:start w:val="1"/>
+      <w:numFmt w:val="bullet"/>
+      <w:lvlText w:val=""/>
+      <w:lvlJc w:val="left"/>
+      <w:pPr>
+        <w:ind w:left="4320" w:hanging="360"/>
+      </w:pPr>
+      <w:rPr>
+        <w:rFonts w:ascii="Wingdings" w:hAnsi="Wingdings" w:hint="default"/>
+      </w:rPr>
+    </w:lvl>
+    <w:lvl w:ilvl="6" w:tplc="04060001" w:tentative="1">
+      <w:start w:val="1"/>
+      <w:numFmt w:val="bullet"/>
+      <w:lvlText w:val=""/>
+      <w:lvlJc w:val="left"/>
+      <w:pPr>
+        <w:ind w:left="5040" w:hanging="360"/>
+      </w:pPr>
+      <w:rPr>
+        <w:rFonts w:ascii="Symbol" w:hAnsi="Symbol" w:hint="default"/>
+      </w:rPr>
+    </w:lvl>
+    <w:lvl w:ilvl="7" w:tplc="04060003" w:tentative="1">
+      <w:start w:val="1"/>
+      <w:numFmt w:val="bullet"/>
+      <w:lvlText w:val="o"/>
+      <w:lvlJc w:val="left"/>
+      <w:pPr>
+        <w:ind w:left="5760" w:hanging="360"/>
+      </w:pPr>
+      <w:rPr>
+        <w:rFonts w:ascii="Courier New" w:hAnsi="Courier New" w:cs="Courier New" w:hint="default"/>
+      </w:rPr>
+    </w:lvl>
+    <w:lvl w:ilvl="8" w:tplc="04060005" w:tentative="1">
+      <w:start w:val="1"/>
+      <w:numFmt w:val="bullet"/>
+      <w:lvlText w:val=""/>
+      <w:lvlJc w:val="left"/>
+      <w:pPr>
+        <w:ind w:left="6480" w:hanging="360"/>
+      </w:pPr>
+      <w:rPr>
+        <w:rFonts w:ascii="Wingdings" w:hAnsi="Wingdings" w:hint="default"/>
+      </w:rPr>
+    </w:lvl>
+  </w:abstractNum>
+  <w:abstractNum w:abstractNumId="1" w15:restartNumberingAfterBreak="0">
     <w:nsid w:val="561D6BFE"/>
     <w:multiLevelType w:val="hybridMultilevel"/>
     <w:tmpl w:val="61A2E412"/>
@@ -948,7 +1330,7 @@
       </w:rPr>
     </w:lvl>
   </w:abstractNum>
-  <w:abstractNum w:abstractNumId="1" w15:restartNumberingAfterBreak="0">
+  <w:abstractNum w:abstractNumId="2" w15:restartNumberingAfterBreak="0">
     <w:nsid w:val="69261F63"/>
     <w:multiLevelType w:val="hybridMultilevel"/>
     <w:tmpl w:val="BFF01178"/>
@@ -1062,9 +1444,12 @@
     </w:lvl>
   </w:abstractNum>
   <w:num w:numId="1">
+    <w:abstractNumId w:val="2"/>
+  </w:num>
+  <w:num w:numId="2">
     <w:abstractNumId w:val="1"/>
   </w:num>
-  <w:num w:numId="2">
+  <w:num w:numId="3">
     <w:abstractNumId w:val="0"/>
   </w:num>
 </w:numbering>
@@ -1941,7 +2326,7 @@
 </file>
 
 <file path=customXml/itemProps1.xml><?xml version="1.0" encoding="utf-8"?>
-<ds:datastoreItem xmlns:ds="http://schemas.openxmlformats.org/officeDocument/2006/customXml" ds:itemID="{5DB1BABB-0F44-4CCA-B347-AC9DB32A5244}">
+<ds:datastoreItem xmlns:ds="http://schemas.openxmlformats.org/officeDocument/2006/customXml" ds:itemID="{2206FB95-4C71-4E47-B279-CCE4A3B390BE}">
   <ds:schemaRefs>
     <ds:schemaRef ds:uri="http://schemas.openxmlformats.org/officeDocument/2006/bibliography"/>
   </ds:schemaRefs>

</xml_diff>